<commit_message>
Pushing Module 2 08/21/23
</commit_message>
<xml_diff>
--- a/module-1/tglaser_module1_3.docx
+++ b/module-1/tglaser_module1_3.docx
@@ -86,6 +86,27 @@
       </w:r>
     </w:p>
     <w:p/>
+    <w:p>
+      <w:pPr>
+        <w:ind w:firstLine="720"/>
+      </w:pPr>
+      <w:hyperlink r:id="rId4" w:history="1">
+        <w:proofErr w:type="spellStart"/>
+        <w:r>
+          <w:rPr>
+            <w:rStyle w:val="Hyperlink"/>
+          </w:rPr>
+          <w:t>DuneShark</w:t>
+        </w:r>
+        <w:proofErr w:type="spellEnd"/>
+        <w:r>
+          <w:rPr>
+            <w:rStyle w:val="Hyperlink"/>
+          </w:rPr>
+          <w:t>/csd-340: Web Development Class for Bellevue (github.com)</w:t>
+        </w:r>
+      </w:hyperlink>
+    </w:p>
     <w:p/>
     <w:p>
       <w:r>
@@ -108,7 +129,7 @@
                     <pic:cNvPicPr/>
                   </pic:nvPicPr>
                   <pic:blipFill>
-                    <a:blip r:embed="rId4"/>
+                    <a:blip r:embed="rId5"/>
                     <a:stretch>
                       <a:fillRect/>
                     </a:stretch>
@@ -150,7 +171,7 @@
                     <pic:cNvPicPr/>
                   </pic:nvPicPr>
                   <pic:blipFill>
-                    <a:blip r:embed="rId5"/>
+                    <a:blip r:embed="rId6"/>
                     <a:stretch>
                       <a:fillRect/>
                     </a:stretch>
@@ -193,7 +214,7 @@
                     <pic:cNvPicPr/>
                   </pic:nvPicPr>
                   <pic:blipFill>
-                    <a:blip r:embed="rId6"/>
+                    <a:blip r:embed="rId7"/>
                     <a:stretch>
                       <a:fillRect/>
                     </a:stretch>
@@ -235,7 +256,7 @@
                     <pic:cNvPicPr/>
                   </pic:nvPicPr>
                   <pic:blipFill>
-                    <a:blip r:embed="rId7"/>
+                    <a:blip r:embed="rId8"/>
                     <a:stretch>
                       <a:fillRect/>
                     </a:stretch>
@@ -696,6 +717,18 @@
     <w:semiHidden/>
     <w:unhideWhenUsed/>
   </w:style>
+  <w:style w:type="character" w:styleId="Hyperlink">
+    <w:name w:val="Hyperlink"/>
+    <w:basedOn w:val="DefaultParagraphFont"/>
+    <w:uiPriority w:val="99"/>
+    <w:semiHidden/>
+    <w:unhideWhenUsed/>
+    <w:rsid w:val="00AD087A"/>
+    <w:rPr>
+      <w:color w:val="0000FF"/>
+      <w:u w:val="single"/>
+    </w:rPr>
+  </w:style>
 </w:styles>
 </file>
 

</xml_diff>